<commit_message>
Add Changes for anomaly detection...
</commit_message>
<xml_diff>
--- a/Labs/Lab4.docx
+++ b/Labs/Lab4.docx
@@ -334,13 +334,8 @@
         </w:numPr>
       </w:pPr>
       <w:proofErr w:type="spellStart"/>
-      <w:proofErr w:type="gramStart"/>
-      <w:r>
-        <w:t>Microsoft.Azure.CognativeServices.Language</w:t>
-      </w:r>
-      <w:proofErr w:type="gramEnd"/>
-      <w:r>
-        <w:t>.Luis.Authoring</w:t>
+      <w:r>
+        <w:t>Microsoft.Azure.CognativeServices.Language.Luis.Authoring</w:t>
       </w:r>
       <w:proofErr w:type="spellEnd"/>
     </w:p>
@@ -489,7 +484,6 @@
         <w:t xml:space="preserve">(credentials, new </w:t>
       </w:r>
       <w:proofErr w:type="spellStart"/>
-      <w:proofErr w:type="gramStart"/>
       <w:r>
         <w:rPr>
           <w:rStyle w:val="UnresolvedMention"/>
@@ -499,7 +493,6 @@
         <w:t>System.Net.Http.DelegatingHandler</w:t>
       </w:r>
       <w:proofErr w:type="spellEnd"/>
-      <w:proofErr w:type="gramEnd"/>
       <w:r>
         <w:rPr>
           <w:rStyle w:val="UnresolvedMention"/>
@@ -745,25 +738,7 @@
           <w:shd w:val="clear" w:color="auto" w:fill="auto"/>
         </w:rPr>
         <w:lastRenderedPageBreak/>
-        <w:t xml:space="preserve">            var result = await </w:t>
-      </w:r>
-      <w:proofErr w:type="gramStart"/>
-      <w:r>
-        <w:rPr>
-          <w:rStyle w:val="UnresolvedMention"/>
-          <w:color w:val="auto"/>
-          <w:shd w:val="clear" w:color="auto" w:fill="auto"/>
-        </w:rPr>
-        <w:t>Runtime.PredictionOperationsExtensions.GetSlotPredictionAsync</w:t>
-      </w:r>
-      <w:proofErr w:type="gramEnd"/>
-      <w:r>
-        <w:rPr>
-          <w:rStyle w:val="UnresolvedMention"/>
-          <w:color w:val="auto"/>
-          <w:shd w:val="clear" w:color="auto" w:fill="auto"/>
-        </w:rPr>
-        <w:t>(luisClient.Prediction,</w:t>
+        <w:t xml:space="preserve">            var result = await Runtime.PredictionOperationsExtensions.GetSlotPredictionAsync(luisClient.Prediction,</w:t>
       </w:r>
     </w:p>
     <w:p>
@@ -917,7 +892,18 @@
           <w:color w:val="auto"/>
           <w:shd w:val="clear" w:color="auto" w:fill="auto"/>
         </w:rPr>
-        <w:t xml:space="preserve">            var </w:t>
+        <w:t xml:space="preserve">            </w:t>
+      </w:r>
+      <w:bookmarkStart w:id="0" w:name="OLE_LINK1"/>
+      <w:bookmarkStart w:id="1" w:name="OLE_LINK2"/>
+      <w:bookmarkStart w:id="2" w:name="_GoBack"/>
+      <w:r>
+        <w:rPr>
+          <w:rStyle w:val="UnresolvedMention"/>
+          <w:color w:val="auto"/>
+          <w:shd w:val="clear" w:color="auto" w:fill="auto"/>
+        </w:rPr>
+        <w:t xml:space="preserve">var </w:t>
       </w:r>
       <w:proofErr w:type="spellStart"/>
       <w:r>
@@ -955,6 +941,9 @@
         </w:rPr>
         <w:t>(result);</w:t>
       </w:r>
+      <w:bookmarkEnd w:id="0"/>
+      <w:bookmarkEnd w:id="1"/>
+      <w:bookmarkEnd w:id="2"/>
     </w:p>
     <w:p>
       <w:pPr>
@@ -1280,7 +1269,7 @@
         <w:t xml:space="preserve">           </w:t>
       </w:r>
       <w:r>
-        <w:t xml:space="preserve">            // Create a client object to communicate with our service</w:t>
+        <w:t xml:space="preserve"> // Create a client object to communicate with our service</w:t>
       </w:r>
     </w:p>
     <w:p>
@@ -1587,10 +1576,7 @@
         <w:pStyle w:val="MessageHeader"/>
       </w:pPr>
       <w:r>
-        <w:t xml:space="preserve">            };</w:t>
-      </w:r>
-      <w:r>
-        <w:t xml:space="preserve"> </w:t>
+        <w:t xml:space="preserve">            }; </w:t>
       </w:r>
     </w:p>
     <w:p>
@@ -1602,19 +1588,13 @@
         </w:numPr>
       </w:pPr>
       <w:r>
-        <w:t xml:space="preserve">Run the project and use the </w:t>
-      </w:r>
-      <w:r>
-        <w:t>“</w:t>
+        <w:t>Run the project and use the “</w:t>
       </w:r>
       <w:r>
         <w:t>Do I have any car reservations?</w:t>
       </w:r>
       <w:r>
-        <w:t>”</w:t>
-      </w:r>
-      <w:r>
-        <w:t xml:space="preserve"> utterance again.</w:t>
+        <w:t>” utterance again.</w:t>
       </w:r>
     </w:p>
     <w:p>
@@ -1636,8 +1616,6 @@
       <w:r>
         <w:t>If you try to classify the phrase again what is the result? If it still didn’t show up as “None” what would you need to do?</w:t>
       </w:r>
-      <w:bookmarkStart w:id="0" w:name="_GoBack"/>
-      <w:bookmarkEnd w:id="0"/>
     </w:p>
     <w:sectPr>
       <w:pgSz w:w="12240" w:h="15840"/>

</xml_diff>